<commit_message>
Completed generation of birth length data
</commit_message>
<xml_diff>
--- a/Resources/References_Word.docx
+++ b/Resources/References_Word.docx
@@ -250,7 +250,7 @@
                   <w:noProof/>
                   <w:lang w:val="en-US"/>
                 </w:rPr>
-                <w:t xml:space="preserve">Ritchie, H. &amp; Roser, M., 2019. </w:t>
+                <w:t xml:space="preserve">Office for National Statistics UK, 2019. </w:t>
               </w:r>
               <w:r>
                 <w:rPr>
@@ -259,7 +259,7 @@
                   <w:noProof/>
                   <w:lang w:val="en-US"/>
                 </w:rPr>
-                <w:t xml:space="preserve">Gender Ratio. </w:t>
+                <w:t xml:space="preserve">Birth characteristics in England and Wales: 2017. </w:t>
               </w:r>
               <w:r>
                 <w:rPr>
@@ -282,7 +282,7 @@
                   <w:u w:val="single"/>
                   <w:lang w:val="en-US"/>
                 </w:rPr>
-                <w:t>https://ourworldindata.org/gender-ratio</w:t>
+                <w:t>https://www.ons.gov.uk/peoplepopulationandcommunity/birthsdeathsandmarriages/livebirths/bulletins/birthcharacteristicsinenglandandwales/2017</w:t>
               </w:r>
               <w:r>
                 <w:rPr>
@@ -290,7 +290,7 @@
                   <w:lang w:val="en-US"/>
                 </w:rPr>
                 <w:br/>
-                <w:t>[Accessed 01 Onward December 2019].</w:t>
+                <w:t>[Accessed 09 Dec 2019].</w:t>
               </w:r>
             </w:p>
             <w:p>
@@ -306,7 +306,7 @@
                   <w:noProof/>
                   <w:lang w:val="en-US"/>
                 </w:rPr>
-                <w:t xml:space="preserve">Walsh, A.-M., 2008. </w:t>
+                <w:t xml:space="preserve">Office for National Statistics UK, 2019. </w:t>
               </w:r>
               <w:r>
                 <w:rPr>
@@ -315,7 +315,7 @@
                   <w:noProof/>
                   <w:lang w:val="en-US"/>
                 </w:rPr>
-                <w:t xml:space="preserve">Big is beautiful as experts dispel 'sumo baby' myth. </w:t>
+                <w:t xml:space="preserve">Standard deviation of the mean age of mother at 1st, 2nd, 3rd, 4th and 5th birth, 1969 to 2017, England and Wales. </w:t>
               </w:r>
               <w:r>
                 <w:rPr>
@@ -338,7 +338,63 @@
                   <w:u w:val="single"/>
                   <w:lang w:val="en-US"/>
                 </w:rPr>
-                <w:t>https://www.independent.ie/irish-news/big-is-beautiful-as-experts-dispel-sumo-baby-myth-26454311.html</w:t>
+                <w:t>https://www.ons.gov.uk/peoplepopulationandcommunity/birthsdeathsandmarriages/livebirths/adhocs/009572standarddeviationofthemeanageofmotherat1st2nd3rd4thand5thbirth1969to2017englandandwales</w:t>
+              </w:r>
+              <w:r>
+                <w:rPr>
+                  <w:noProof/>
+                  <w:lang w:val="en-US"/>
+                </w:rPr>
+                <w:br/>
+                <w:t>[Accessed 09 Dec 2019].</w:t>
+              </w:r>
+            </w:p>
+            <w:p>
+              <w:pPr>
+                <w:pStyle w:val="Bibliography"/>
+                <w:rPr>
+                  <w:noProof/>
+                  <w:lang w:val="en-US"/>
+                </w:rPr>
+              </w:pPr>
+              <w:r>
+                <w:rPr>
+                  <w:noProof/>
+                  <w:lang w:val="en-US"/>
+                </w:rPr>
+                <w:t xml:space="preserve">Ritchie, H. &amp; Roser, M., 2019. </w:t>
+              </w:r>
+              <w:r>
+                <w:rPr>
+                  <w:i/>
+                  <w:iCs/>
+                  <w:noProof/>
+                  <w:lang w:val="en-US"/>
+                </w:rPr>
+                <w:t xml:space="preserve">Gender Ratio. </w:t>
+              </w:r>
+              <w:r>
+                <w:rPr>
+                  <w:noProof/>
+                  <w:lang w:val="en-US"/>
+                </w:rPr>
+                <w:t xml:space="preserve">[Online] </w:t>
+              </w:r>
+              <w:r>
+                <w:rPr>
+                  <w:noProof/>
+                  <w:lang w:val="en-US"/>
+                </w:rPr>
+                <w:br/>
+                <w:t xml:space="preserve">Available at: </w:t>
+              </w:r>
+              <w:r>
+                <w:rPr>
+                  <w:noProof/>
+                  <w:u w:val="single"/>
+                  <w:lang w:val="en-US"/>
+                </w:rPr>
+                <w:t>https://ourworldindata.org/gender-ratio</w:t>
               </w:r>
               <w:r>
                 <w:rPr>
@@ -347,6 +403,118 @@
                 </w:rPr>
                 <w:br/>
                 <w:t>[Accessed 01 Onward December 2019].</w:t>
+              </w:r>
+            </w:p>
+            <w:p>
+              <w:pPr>
+                <w:pStyle w:val="Bibliography"/>
+                <w:rPr>
+                  <w:noProof/>
+                  <w:lang w:val="en-US"/>
+                </w:rPr>
+              </w:pPr>
+              <w:r>
+                <w:rPr>
+                  <w:noProof/>
+                  <w:lang w:val="en-US"/>
+                </w:rPr>
+                <w:t xml:space="preserve">Walsh, A.-M., 2008. </w:t>
+              </w:r>
+              <w:r>
+                <w:rPr>
+                  <w:i/>
+                  <w:iCs/>
+                  <w:noProof/>
+                  <w:lang w:val="en-US"/>
+                </w:rPr>
+                <w:t xml:space="preserve">Big is beautiful as experts dispel 'sumo baby' myth. </w:t>
+              </w:r>
+              <w:r>
+                <w:rPr>
+                  <w:noProof/>
+                  <w:lang w:val="en-US"/>
+                </w:rPr>
+                <w:t xml:space="preserve">[Online] </w:t>
+              </w:r>
+              <w:r>
+                <w:rPr>
+                  <w:noProof/>
+                  <w:lang w:val="en-US"/>
+                </w:rPr>
+                <w:br/>
+                <w:t xml:space="preserve">Available at: </w:t>
+              </w:r>
+              <w:r>
+                <w:rPr>
+                  <w:noProof/>
+                  <w:u w:val="single"/>
+                  <w:lang w:val="en-US"/>
+                </w:rPr>
+                <w:t>https://www.independent.ie/irish-news/big-is-beautiful-as-experts-dispel-sumo-baby-myth-26454311.html</w:t>
+              </w:r>
+              <w:r>
+                <w:rPr>
+                  <w:noProof/>
+                  <w:lang w:val="en-US"/>
+                </w:rPr>
+                <w:br/>
+                <w:t>[Accessed 01 Onward December 2019].</w:t>
+              </w:r>
+            </w:p>
+            <w:p>
+              <w:pPr>
+                <w:pStyle w:val="Bibliography"/>
+                <w:rPr>
+                  <w:noProof/>
+                  <w:lang w:val="en-US"/>
+                </w:rPr>
+              </w:pPr>
+              <w:r>
+                <w:rPr>
+                  <w:noProof/>
+                  <w:lang w:val="en-US"/>
+                </w:rPr>
+                <w:t xml:space="preserve">Walsh, A.-M., 2019. </w:t>
+              </w:r>
+              <w:r>
+                <w:rPr>
+                  <w:i/>
+                  <w:iCs/>
+                  <w:noProof/>
+                  <w:lang w:val="en-US"/>
+                </w:rPr>
+                <w:t xml:space="preserve">Irish birth rate still high but first-time mothers are among oldest in EU. </w:t>
+              </w:r>
+              <w:r>
+                <w:rPr>
+                  <w:noProof/>
+                  <w:lang w:val="en-US"/>
+                </w:rPr>
+                <w:t xml:space="preserve">[Online] </w:t>
+              </w:r>
+              <w:r>
+                <w:rPr>
+                  <w:noProof/>
+                  <w:lang w:val="en-US"/>
+                </w:rPr>
+                <w:br/>
+                <w:t xml:space="preserve">Available at: </w:t>
+              </w:r>
+              <w:r>
+                <w:rPr>
+                  <w:noProof/>
+                  <w:u w:val="single"/>
+                  <w:lang w:val="en-US"/>
+                </w:rPr>
+                <w:t>https://www.independent.ie/irish-news/health/irish-birth-rate-still-high-but-firsttime-mothers-are-among-oldest-in-eu-37908011.html</w:t>
+              </w:r>
+              <w:r>
+                <w:rPr>
+                  <w:noProof/>
+                  <w:lang w:val="en-US"/>
+                </w:rPr>
+                <w:br/>
+                <w:t>[Accessed 09 Dec 2019].</w:t>
               </w:r>
             </w:p>
             <w:p>
@@ -369,6 +537,7 @@
           <w:id w:val="-1525022893"/>
           <w:citation/>
         </w:sdtPr>
+        <w:sdtEndPr/>
         <w:sdtContent>
           <w:r>
             <w:fldChar w:fldCharType="begin"/>
@@ -403,6 +572,7 @@
           <w:id w:val="10117624"/>
           <w:citation/>
         </w:sdtPr>
+        <w:sdtEndPr/>
         <w:sdtContent>
           <w:r>
             <w:fldChar w:fldCharType="begin"/>
@@ -431,6 +601,7 @@
           <w:id w:val="-1036201291"/>
           <w:citation/>
         </w:sdtPr>
+        <w:sdtEndPr/>
         <w:sdtContent>
           <w:r>
             <w:fldChar w:fldCharType="begin"/>
@@ -459,6 +630,7 @@
           <w:id w:val="889155351"/>
           <w:citation/>
         </w:sdtPr>
+        <w:sdtEndPr/>
         <w:sdtContent>
           <w:r>
             <w:fldChar w:fldCharType="begin"/>
@@ -487,6 +659,7 @@
           <w:id w:val="1182317836"/>
           <w:citation/>
         </w:sdtPr>
+        <w:sdtEndPr/>
         <w:sdtContent>
           <w:r>
             <w:fldChar w:fldCharType="begin"/>
@@ -515,6 +688,7 @@
           <w:id w:val="-800229867"/>
           <w:citation/>
         </w:sdtPr>
+        <w:sdtEndPr/>
         <w:sdtContent>
           <w:r>
             <w:fldChar w:fldCharType="begin"/>
@@ -543,6 +717,7 @@
           <w:id w:val="-390271706"/>
           <w:citation/>
         </w:sdtPr>
+        <w:sdtEndPr/>
         <w:sdtContent>
           <w:r>
             <w:fldChar w:fldCharType="begin"/>
@@ -565,13 +740,13 @@
         </w:sdtContent>
       </w:sdt>
     </w:p>
-    <w:bookmarkStart w:id="0" w:name="_GoBack"/>
     <w:p>
       <w:sdt>
         <w:sdtPr>
           <w:id w:val="-1853568710"/>
           <w:citation/>
         </w:sdtPr>
+        <w:sdtEndPr/>
         <w:sdtContent>
           <w:r>
             <w:fldChar w:fldCharType="begin"/>
@@ -587,6 +762,98 @@
               <w:noProof/>
             </w:rPr>
             <w:t>(Nassar, et al., 2013)</w:t>
+          </w:r>
+          <w:r>
+            <w:fldChar w:fldCharType="end"/>
+          </w:r>
+        </w:sdtContent>
+      </w:sdt>
+    </w:p>
+    <w:p>
+      <w:sdt>
+        <w:sdtPr>
+          <w:id w:val="2037839568"/>
+          <w:citation/>
+        </w:sdtPr>
+        <w:sdtContent>
+          <w:r>
+            <w:fldChar w:fldCharType="begin"/>
+          </w:r>
+          <w:r>
+            <w:instrText xml:space="preserve"> CITATION Off19 \l 6153 </w:instrText>
+          </w:r>
+          <w:r>
+            <w:fldChar w:fldCharType="separate"/>
+          </w:r>
+          <w:r>
+            <w:rPr>
+              <w:noProof/>
+            </w:rPr>
+            <w:t xml:space="preserve"> </w:t>
+          </w:r>
+          <w:r>
+            <w:rPr>
+              <w:noProof/>
+            </w:rPr>
+            <w:t>(Office for National Statistics UK, 2019)</w:t>
+          </w:r>
+          <w:r>
+            <w:fldChar w:fldCharType="end"/>
+          </w:r>
+        </w:sdtContent>
+      </w:sdt>
+    </w:p>
+    <w:p>
+      <w:sdt>
+        <w:sdtPr>
+          <w:id w:val="-704704905"/>
+          <w:citation/>
+        </w:sdtPr>
+        <w:sdtContent>
+          <w:r>
+            <w:fldChar w:fldCharType="begin"/>
+          </w:r>
+          <w:r>
+            <w:instrText xml:space="preserve"> CITATION Off191 \l 6153 </w:instrText>
+          </w:r>
+          <w:r>
+            <w:fldChar w:fldCharType="separate"/>
+          </w:r>
+          <w:r>
+            <w:rPr>
+              <w:noProof/>
+            </w:rPr>
+            <w:t>(Office for National Statistics UK, 2019)</w:t>
+          </w:r>
+          <w:r>
+            <w:fldChar w:fldCharType="end"/>
+          </w:r>
+        </w:sdtContent>
+      </w:sdt>
+    </w:p>
+    <w:p/>
+    <w:bookmarkStart w:id="0" w:name="_GoBack"/>
+    <w:p>
+      <w:sdt>
+        <w:sdtPr>
+          <w:id w:val="1510567987"/>
+          <w:citation/>
+        </w:sdtPr>
+        <w:sdtContent>
+          <w:r>
+            <w:fldChar w:fldCharType="begin"/>
+          </w:r>
+          <w:r>
+            <w:instrText xml:space="preserve"> CITATION Wal19 \l 6153 </w:instrText>
+          </w:r>
+          <w:r>
+            <w:fldChar w:fldCharType="separate"/>
+          </w:r>
+          <w:r>
+            <w:rPr>
+              <w:noProof/>
+            </w:rPr>
+            <w:t>(Walsh, 2019)</w:t>
           </w:r>
           <w:r>
             <w:fldChar w:fldCharType="end"/>
@@ -1477,21 +1744,6 @@
 </file>
 
 <file path=customXml/item1.xml><?xml version="1.0" encoding="utf-8"?>
-<p:properties xmlns:p="http://schemas.microsoft.com/office/2006/metadata/properties" xmlns:xsi="http://www.w3.org/2001/XMLSchema-instance" xmlns:pc="http://schemas.microsoft.com/office/infopath/2007/PartnerControls">
-  <documentManagement/>
-</p:properties>
-</file>
-
-<file path=customXml/item2.xml><?xml version="1.0" encoding="utf-8"?>
-<?mso-contentType ?>
-<FormTemplates xmlns="http://schemas.microsoft.com/sharepoint/v3/contenttype/forms">
-  <Display>DocumentLibraryForm</Display>
-  <Edit>DocumentLibraryForm</Edit>
-  <New>DocumentLibraryForm</New>
-</FormTemplates>
-</file>
-
-<file path=customXml/item3.xml><?xml version="1.0" encoding="utf-8"?>
 <ct:contentTypeSchema xmlns:ct="http://schemas.microsoft.com/office/2006/metadata/contentType" xmlns:ma="http://schemas.microsoft.com/office/2006/metadata/properties/metaAttributes" ct:_="" ma:_="" ma:contentTypeName="Document" ma:contentTypeID="0x0101008514E67A28429D4E919A68907FF149CA" ma:contentTypeVersion="8" ma:contentTypeDescription="Create a new document." ma:contentTypeScope="" ma:versionID="cec7b5fa05765fa6b2a934bb0ea641ed">
   <xsd:schema xmlns:xsd="http://www.w3.org/2001/XMLSchema" xmlns:xs="http://www.w3.org/2001/XMLSchema" xmlns:p="http://schemas.microsoft.com/office/2006/metadata/properties" xmlns:ns3="db0ea8b3-7d0d-4eb3-87e0-71f4018cf59a" targetNamespace="http://schemas.microsoft.com/office/2006/metadata/properties" ma:root="true" ma:fieldsID="80ce1087ae9d83f0c946063ddcb4895b" ns3:_="">
     <xsd:import namespace="db0ea8b3-7d0d-4eb3-87e0-71f4018cf59a"/>
@@ -1663,6 +1915,21 @@
 </ct:contentTypeSchema>
 </file>
 
+<file path=customXml/item2.xml><?xml version="1.0" encoding="utf-8"?>
+<?mso-contentType ?>
+<FormTemplates xmlns="http://schemas.microsoft.com/sharepoint/v3/contenttype/forms">
+  <Display>DocumentLibraryForm</Display>
+  <Edit>DocumentLibraryForm</Edit>
+  <New>DocumentLibraryForm</New>
+</FormTemplates>
+</file>
+
+<file path=customXml/item3.xml><?xml version="1.0" encoding="utf-8"?>
+<p:properties xmlns:p="http://schemas.microsoft.com/office/2006/metadata/properties" xmlns:xsi="http://www.w3.org/2001/XMLSchema-instance" xmlns:pc="http://schemas.microsoft.com/office/infopath/2007/PartnerControls">
+  <documentManagement/>
+</p:properties>
+</file>
+
 <file path=customXml/item4.xml><?xml version="1.0" encoding="utf-8"?>
 <b:Sources xmlns:b="http://schemas.openxmlformats.org/officeDocument/2006/bibliography" xmlns="http://schemas.openxmlformats.org/officeDocument/2006/bibliography" SelectedStyle="\HarvardAnglia2008OfficeOnline.xsl" StyleName="Harvard - Anglia" Version="2008">
   <b:Source>
@@ -1944,34 +2211,72 @@
     <b:DOI>10.1371/journal.pone.0056238</b:DOI>
     <b:RefOrder>8</b:RefOrder>
   </b:Source>
+  <b:Source>
+    <b:Tag>Off19</b:Tag>
+    <b:SourceType>InternetSite</b:SourceType>
+    <b:Guid>{1F1EEC50-04C0-45FA-B9DD-60C407D6C903}</b:Guid>
+    <b:Title>Standard deviation of the mean age of mother at 1st, 2nd, 3rd, 4th and 5th birth, 1969 to 2017, England and Wales</b:Title>
+    <b:Year>2019</b:Year>
+    <b:Author>
+      <b:Author>
+        <b:Corporate>Office for National Statistics UK</b:Corporate>
+      </b:Author>
+    </b:Author>
+    <b:YearAccessed>2019</b:YearAccessed>
+    <b:MonthAccessed>Dec</b:MonthAccessed>
+    <b:DayAccessed>09</b:DayAccessed>
+    <b:URL>https://www.ons.gov.uk/peoplepopulationandcommunity/birthsdeathsandmarriages/livebirths/adhocs/009572standarddeviationofthemeanageofmotherat1st2nd3rd4thand5thbirth1969to2017englandandwales</b:URL>
+    <b:Month>Feb</b:Month>
+    <b:Day>06</b:Day>
+    <b:RefOrder>9</b:RefOrder>
+  </b:Source>
+  <b:Source>
+    <b:Tag>Off191</b:Tag>
+    <b:SourceType>InternetSite</b:SourceType>
+    <b:Guid>{7488CAB7-57CC-401B-A158-EB94D58CA20D}</b:Guid>
+    <b:Author>
+      <b:Author>
+        <b:Corporate>Office for National Statistics UK</b:Corporate>
+      </b:Author>
+    </b:Author>
+    <b:Title>Birth characteristics in England and Wales: 2017</b:Title>
+    <b:Year>2019</b:Year>
+    <b:YearAccessed>2019</b:YearAccessed>
+    <b:MonthAccessed>Dec</b:MonthAccessed>
+    <b:DayAccessed>09</b:DayAccessed>
+    <b:URL>https://www.ons.gov.uk/peoplepopulationandcommunity/birthsdeathsandmarriages/livebirths/bulletins/birthcharacteristicsinenglandandwales/2017</b:URL>
+    <b:Month>Jan</b:Month>
+    <b:Day>10</b:Day>
+    <b:RefOrder>10</b:RefOrder>
+  </b:Source>
+  <b:Source>
+    <b:Tag>Wal19</b:Tag>
+    <b:SourceType>InternetSite</b:SourceType>
+    <b:Guid>{AD731FEE-615E-445C-930D-21FEB1B1AB8D}</b:Guid>
+    <b:Title>Irish birth rate still high but first-time mothers are among oldest in EU</b:Title>
+    <b:Year>2019</b:Year>
+    <b:YearAccessed>2019</b:YearAccessed>
+    <b:MonthAccessed>Dec</b:MonthAccessed>
+    <b:DayAccessed>09</b:DayAccessed>
+    <b:URL>https://www.independent.ie/irish-news/health/irish-birth-rate-still-high-but-firsttime-mothers-are-among-oldest-in-eu-37908011.html</b:URL>
+    <b:Author>
+      <b:Author>
+        <b:NameList>
+          <b:Person>
+            <b:Last>Walsh</b:Last>
+            <b:First>Anne-Marie</b:First>
+          </b:Person>
+        </b:NameList>
+      </b:Author>
+    </b:Author>
+    <b:Month>Mar</b:Month>
+    <b:Day>13</b:Day>
+    <b:RefOrder>11</b:RefOrder>
+  </b:Source>
 </b:Sources>
 </file>
 
 <file path=customXml/itemProps1.xml><?xml version="1.0" encoding="utf-8"?>
-<ds:datastoreItem xmlns:ds="http://schemas.openxmlformats.org/officeDocument/2006/customXml" ds:itemID="{DBA6384B-5A75-44D8-894B-5EEB3F7C3D4C}">
-  <ds:schemaRefs>
-    <ds:schemaRef ds:uri="http://purl.org/dc/elements/1.1/"/>
-    <ds:schemaRef ds:uri="http://schemas.microsoft.com/office/2006/metadata/properties"/>
-    <ds:schemaRef ds:uri="http://purl.org/dc/terms/"/>
-    <ds:schemaRef ds:uri="http://schemas.openxmlformats.org/package/2006/metadata/core-properties"/>
-    <ds:schemaRef ds:uri="db0ea8b3-7d0d-4eb3-87e0-71f4018cf59a"/>
-    <ds:schemaRef ds:uri="http://purl.org/dc/dcmitype/"/>
-    <ds:schemaRef ds:uri="http://schemas.microsoft.com/office/infopath/2007/PartnerControls"/>
-    <ds:schemaRef ds:uri="http://schemas.microsoft.com/office/2006/documentManagement/types"/>
-    <ds:schemaRef ds:uri="http://www.w3.org/XML/1998/namespace"/>
-  </ds:schemaRefs>
-</ds:datastoreItem>
-</file>
-
-<file path=customXml/itemProps2.xml><?xml version="1.0" encoding="utf-8"?>
-<ds:datastoreItem xmlns:ds="http://schemas.openxmlformats.org/officeDocument/2006/customXml" ds:itemID="{F6E05493-4914-4C17-8F35-D6DDF9AEE5B6}">
-  <ds:schemaRefs>
-    <ds:schemaRef ds:uri="http://schemas.microsoft.com/sharepoint/v3/contenttype/forms"/>
-  </ds:schemaRefs>
-</ds:datastoreItem>
-</file>
-
-<file path=customXml/itemProps3.xml><?xml version="1.0" encoding="utf-8"?>
 <ds:datastoreItem xmlns:ds="http://schemas.openxmlformats.org/officeDocument/2006/customXml" ds:itemID="{9959C512-B51D-4A55-96AA-F87B675F0136}">
   <ds:schemaRefs>
     <ds:schemaRef ds:uri="http://schemas.microsoft.com/office/2006/metadata/contentType"/>
@@ -1989,8 +2294,32 @@
 </ds:datastoreItem>
 </file>
 
+<file path=customXml/itemProps2.xml><?xml version="1.0" encoding="utf-8"?>
+<ds:datastoreItem xmlns:ds="http://schemas.openxmlformats.org/officeDocument/2006/customXml" ds:itemID="{F6E05493-4914-4C17-8F35-D6DDF9AEE5B6}">
+  <ds:schemaRefs>
+    <ds:schemaRef ds:uri="http://schemas.microsoft.com/sharepoint/v3/contenttype/forms"/>
+  </ds:schemaRefs>
+</ds:datastoreItem>
+</file>
+
+<file path=customXml/itemProps3.xml><?xml version="1.0" encoding="utf-8"?>
+<ds:datastoreItem xmlns:ds="http://schemas.openxmlformats.org/officeDocument/2006/customXml" ds:itemID="{DBA6384B-5A75-44D8-894B-5EEB3F7C3D4C}">
+  <ds:schemaRefs>
+    <ds:schemaRef ds:uri="http://purl.org/dc/terms/"/>
+    <ds:schemaRef ds:uri="http://schemas.openxmlformats.org/package/2006/metadata/core-properties"/>
+    <ds:schemaRef ds:uri="db0ea8b3-7d0d-4eb3-87e0-71f4018cf59a"/>
+    <ds:schemaRef ds:uri="http://purl.org/dc/dcmitype/"/>
+    <ds:schemaRef ds:uri="http://schemas.microsoft.com/office/infopath/2007/PartnerControls"/>
+    <ds:schemaRef ds:uri="http://schemas.microsoft.com/office/2006/documentManagement/types"/>
+    <ds:schemaRef ds:uri="http://schemas.microsoft.com/office/2006/metadata/properties"/>
+    <ds:schemaRef ds:uri="http://www.w3.org/XML/1998/namespace"/>
+    <ds:schemaRef ds:uri="http://purl.org/dc/elements/1.1/"/>
+  </ds:schemaRefs>
+</ds:datastoreItem>
+</file>
+
 <file path=customXml/itemProps4.xml><?xml version="1.0" encoding="utf-8"?>
-<ds:datastoreItem xmlns:ds="http://schemas.openxmlformats.org/officeDocument/2006/customXml" ds:itemID="{F2C7F062-8A56-404D-8AC2-AA30B2AFFBA1}">
+<ds:datastoreItem xmlns:ds="http://schemas.openxmlformats.org/officeDocument/2006/customXml" ds:itemID="{D92122F6-A077-4A48-87EC-E317D80205C9}">
   <ds:schemaRefs>
     <ds:schemaRef ds:uri="http://schemas.openxmlformats.org/officeDocument/2006/bibliography"/>
   </ds:schemaRefs>

</xml_diff>

<commit_message>
Added new header image, updated data based on new research on gestation period.
</commit_message>
<xml_diff>
--- a/Resources/References_Word.docx
+++ b/Resources/References_Word.docx
@@ -58,7 +58,7 @@
                   <w:noProof/>
                   <w:lang w:val="en-US"/>
                 </w:rPr>
-                <w:t xml:space="preserve">Central Statistics Office Ireland, Unknown. </w:t>
+                <w:t xml:space="preserve">Association for Improvements in the Maternity Services - Ireland, 2014. </w:t>
               </w:r>
               <w:r>
                 <w:rPr>
@@ -67,14 +67,38 @@
                   <w:noProof/>
                   <w:lang w:val="en-US"/>
                 </w:rPr>
-                <w:t xml:space="preserve">Vital Statistics Annual Report 2017 - Births 2017, </w:t>
-              </w:r>
-              <w:r>
-                <w:rPr>
-                  <w:noProof/>
-                  <w:lang w:val="en-US"/>
-                </w:rPr>
-                <w:t>Dublin: Central Statistics Office Ireland.</w:t>
+                <w:t xml:space="preserve">INDUCTION OF LABOUR – IS IT RIGHT FOR YOU?. </w:t>
+              </w:r>
+              <w:r>
+                <w:rPr>
+                  <w:noProof/>
+                  <w:lang w:val="en-US"/>
+                </w:rPr>
+                <w:t xml:space="preserve">[Online] </w:t>
+              </w:r>
+              <w:r>
+                <w:rPr>
+                  <w:noProof/>
+                  <w:lang w:val="en-US"/>
+                </w:rPr>
+                <w:br/>
+                <w:t xml:space="preserve">Available at: </w:t>
+              </w:r>
+              <w:r>
+                <w:rPr>
+                  <w:noProof/>
+                  <w:u w:val="single"/>
+                  <w:lang w:val="en-US"/>
+                </w:rPr>
+                <w:t>http://aimsireland.ie/induction-of-labour-is-it-right-for-you/</w:t>
+              </w:r>
+              <w:r>
+                <w:rPr>
+                  <w:noProof/>
+                  <w:lang w:val="en-US"/>
+                </w:rPr>
+                <w:br/>
+                <w:t>[Accessed 11 Dec 2019].</w:t>
               </w:r>
             </w:p>
             <w:p>
@@ -90,7 +114,7 @@
                   <w:noProof/>
                   <w:lang w:val="en-US"/>
                 </w:rPr>
-                <w:t xml:space="preserve">Chao, F., Gerland, P., Cook, A. R. &amp; Alkema, L., 2019. Systematic assessment of the sex ratio at birth for all countries and estimation of national imbalances and regional reference levels. </w:t>
+                <w:t xml:space="preserve">Central Statistics Office Ireland, Unknown. </w:t>
               </w:r>
               <w:r>
                 <w:rPr>
@@ -99,14 +123,14 @@
                   <w:noProof/>
                   <w:lang w:val="en-US"/>
                 </w:rPr>
-                <w:t xml:space="preserve">PNAS, </w:t>
-              </w:r>
-              <w:r>
-                <w:rPr>
-                  <w:noProof/>
-                  <w:lang w:val="en-US"/>
-                </w:rPr>
-                <w:t>116(19), pp. 9303 - 9311.</w:t>
+                <w:t xml:space="preserve">Vital Statistics Annual Report 2017 - Births 2017, </w:t>
+              </w:r>
+              <w:r>
+                <w:rPr>
+                  <w:noProof/>
+                  <w:lang w:val="en-US"/>
+                </w:rPr>
+                <w:t>Dublin: Central Statistics Office Ireland.</w:t>
               </w:r>
             </w:p>
             <w:p>
@@ -122,7 +146,7 @@
                   <w:noProof/>
                   <w:lang w:val="en-US"/>
                 </w:rPr>
-                <w:t xml:space="preserve">Charnigo, R., Chesnut, L. W., LoBianco, T. &amp; Kirby, R. S., 2010. Thinking outside the curve, part I: modeling birthweight distribution. </w:t>
+                <w:t xml:space="preserve">Chao, F., Gerland, P., Cook, A. R. &amp; Alkema, L., 2019. Systematic assessment of the sex ratio at birth for all countries and estimation of national imbalances and regional reference levels. </w:t>
               </w:r>
               <w:r>
                 <w:rPr>
@@ -131,14 +155,14 @@
                   <w:noProof/>
                   <w:lang w:val="en-US"/>
                 </w:rPr>
-                <w:t xml:space="preserve">BMC, </w:t>
-              </w:r>
-              <w:r>
-                <w:rPr>
-                  <w:noProof/>
-                  <w:lang w:val="en-US"/>
-                </w:rPr>
-                <w:t>28 Jul.10(37).</w:t>
+                <w:t xml:space="preserve">PNAS, </w:t>
+              </w:r>
+              <w:r>
+                <w:rPr>
+                  <w:noProof/>
+                  <w:lang w:val="en-US"/>
+                </w:rPr>
+                <w:t>116(19), pp. 9303 - 9311.</w:t>
               </w:r>
             </w:p>
             <w:p>
@@ -154,7 +178,7 @@
                   <w:noProof/>
                   <w:lang w:val="en-US"/>
                 </w:rPr>
-                <w:t xml:space="preserve">Janssen, P. A. et al., 2007. Standards for the measurement of birth weight, length and head circumference at term in neonates of European, Chinese and South Asian ancestry. </w:t>
+                <w:t xml:space="preserve">Charnigo, R., Chesnut, L. W., LoBianco, T. &amp; Kirby, R. S., 2010. Thinking outside the curve, part I: modeling birthweight distribution. </w:t>
               </w:r>
               <w:r>
                 <w:rPr>
@@ -163,14 +187,14 @@
                   <w:noProof/>
                   <w:lang w:val="en-US"/>
                 </w:rPr>
-                <w:t xml:space="preserve">Open Medicine, </w:t>
-              </w:r>
-              <w:r>
-                <w:rPr>
-                  <w:noProof/>
-                  <w:lang w:val="en-US"/>
-                </w:rPr>
-                <w:t>10 Jul, 1(2), pp. 74-88.</w:t>
+                <w:t xml:space="preserve">BMC, </w:t>
+              </w:r>
+              <w:r>
+                <w:rPr>
+                  <w:noProof/>
+                  <w:lang w:val="en-US"/>
+                </w:rPr>
+                <w:t>28 Jul.10(37).</w:t>
               </w:r>
             </w:p>
             <w:p>
@@ -186,7 +210,7 @@
                   <w:noProof/>
                   <w:lang w:val="en-US"/>
                 </w:rPr>
-                <w:t xml:space="preserve">Jukic, A. M. et al., 2013. Length of human pregnancy and contributors to its natural variation. </w:t>
+                <w:t xml:space="preserve">Janssen, P. A. et al., 2007. Standards for the measurement of birth weight, length and head circumference at term in neonates of European, Chinese and South Asian ancestry. </w:t>
               </w:r>
               <w:r>
                 <w:rPr>
@@ -195,14 +219,14 @@
                   <w:noProof/>
                   <w:lang w:val="en-US"/>
                 </w:rPr>
-                <w:t xml:space="preserve">Human Reproduction, </w:t>
-              </w:r>
-              <w:r>
-                <w:rPr>
-                  <w:noProof/>
-                  <w:lang w:val="en-US"/>
-                </w:rPr>
-                <w:t>6 Aug, 28(10), pp. 2848 - 2855.</w:t>
+                <w:t xml:space="preserve">Open Medicine, </w:t>
+              </w:r>
+              <w:r>
+                <w:rPr>
+                  <w:noProof/>
+                  <w:lang w:val="en-US"/>
+                </w:rPr>
+                <w:t>10 Jul, 1(2), pp. 74-88.</w:t>
               </w:r>
             </w:p>
             <w:p>
@@ -218,7 +242,7 @@
                   <w:noProof/>
                   <w:lang w:val="en-US"/>
                 </w:rPr>
-                <w:t xml:space="preserve">Nassar, N., Schiff, M. &amp; Roberts, C. L., 2013. Trends in the Distribution of Gestational Age and Contribution of Planned Births in New South Wales, Australia. </w:t>
+                <w:t xml:space="preserve">Jukic, A. M. et al., 2013. Length of human pregnancy and contributors to its natural variation. </w:t>
               </w:r>
               <w:r>
                 <w:rPr>
@@ -227,14 +251,14 @@
                   <w:noProof/>
                   <w:lang w:val="en-US"/>
                 </w:rPr>
-                <w:t xml:space="preserve">PLoS One, </w:t>
-              </w:r>
-              <w:r>
-                <w:rPr>
-                  <w:noProof/>
-                  <w:lang w:val="en-US"/>
-                </w:rPr>
-                <w:t>`20 Feb, 8(2), p. 56238.</w:t>
+                <w:t xml:space="preserve">Human Reproduction, </w:t>
+              </w:r>
+              <w:r>
+                <w:rPr>
+                  <w:noProof/>
+                  <w:lang w:val="en-US"/>
+                </w:rPr>
+                <w:t>6 Aug, 28(10), pp. 2848 - 2855.</w:t>
               </w:r>
             </w:p>
             <w:p>
@@ -250,7 +274,7 @@
                   <w:noProof/>
                   <w:lang w:val="en-US"/>
                 </w:rPr>
-                <w:t xml:space="preserve">Office for National Statistics UK, 2019. </w:t>
+                <w:t xml:space="preserve">Nassar, N., Schiff, M. &amp; Roberts, C. L., 2013. Trends in the Distribution of Gestational Age and Contribution of Planned Births in New South Wales, Australia. </w:t>
               </w:r>
               <w:r>
                 <w:rPr>
@@ -259,38 +283,14 @@
                   <w:noProof/>
                   <w:lang w:val="en-US"/>
                 </w:rPr>
-                <w:t xml:space="preserve">Birth characteristics in England and Wales: 2017. </w:t>
-              </w:r>
-              <w:r>
-                <w:rPr>
-                  <w:noProof/>
-                  <w:lang w:val="en-US"/>
-                </w:rPr>
-                <w:t xml:space="preserve">[Online] </w:t>
-              </w:r>
-              <w:r>
-                <w:rPr>
-                  <w:noProof/>
-                  <w:lang w:val="en-US"/>
-                </w:rPr>
-                <w:br/>
-                <w:t xml:space="preserve">Available at: </w:t>
-              </w:r>
-              <w:r>
-                <w:rPr>
-                  <w:noProof/>
-                  <w:u w:val="single"/>
-                  <w:lang w:val="en-US"/>
-                </w:rPr>
-                <w:t>https://www.ons.gov.uk/peoplepopulationandcommunity/birthsdeathsandmarriages/livebirths/bulletins/birthcharacteristicsinenglandandwales/2017</w:t>
-              </w:r>
-              <w:r>
-                <w:rPr>
-                  <w:noProof/>
-                  <w:lang w:val="en-US"/>
-                </w:rPr>
-                <w:br/>
-                <w:t>[Accessed 09 Dec 2019].</w:t>
+                <w:t xml:space="preserve">PLoS One, </w:t>
+              </w:r>
+              <w:r>
+                <w:rPr>
+                  <w:noProof/>
+                  <w:lang w:val="en-US"/>
+                </w:rPr>
+                <w:t>`20 Feb, 8(2), p. 56238.</w:t>
               </w:r>
             </w:p>
             <w:p>
@@ -315,7 +315,7 @@
                   <w:noProof/>
                   <w:lang w:val="en-US"/>
                 </w:rPr>
-                <w:t xml:space="preserve">Standard deviation of the mean age of mother at 1st, 2nd, 3rd, 4th and 5th birth, 1969 to 2017, England and Wales. </w:t>
+                <w:t xml:space="preserve">Birth characteristics in England and Wales: 2017. </w:t>
               </w:r>
               <w:r>
                 <w:rPr>
@@ -338,7 +338,7 @@
                   <w:u w:val="single"/>
                   <w:lang w:val="en-US"/>
                 </w:rPr>
-                <w:t>https://www.ons.gov.uk/peoplepopulationandcommunity/birthsdeathsandmarriages/livebirths/adhocs/009572standarddeviationofthemeanageofmotherat1st2nd3rd4thand5thbirth1969to2017englandandwales</w:t>
+                <w:t>https://www.ons.gov.uk/peoplepopulationandcommunity/birthsdeathsandmarriages/livebirths/bulletins/birthcharacteristicsinenglandandwales/2017</w:t>
               </w:r>
               <w:r>
                 <w:rPr>
@@ -362,7 +362,7 @@
                   <w:noProof/>
                   <w:lang w:val="en-US"/>
                 </w:rPr>
-                <w:t xml:space="preserve">Ritchie, H. &amp; Roser, M., 2019. </w:t>
+                <w:t xml:space="preserve">Office for National Statistics UK, 2019. </w:t>
               </w:r>
               <w:r>
                 <w:rPr>
@@ -371,7 +371,7 @@
                   <w:noProof/>
                   <w:lang w:val="en-US"/>
                 </w:rPr>
-                <w:t xml:space="preserve">Gender Ratio. </w:t>
+                <w:t xml:space="preserve">Standard deviation of the mean age of mother at 1st, 2nd, 3rd, 4th and 5th birth, 1969 to 2017, England and Wales. </w:t>
               </w:r>
               <w:r>
                 <w:rPr>
@@ -394,7 +394,7 @@
                   <w:u w:val="single"/>
                   <w:lang w:val="en-US"/>
                 </w:rPr>
-                <w:t>https://ourworldindata.org/gender-ratio</w:t>
+                <w:t>https://www.ons.gov.uk/peoplepopulationandcommunity/birthsdeathsandmarriages/livebirths/adhocs/009572standarddeviationofthemeanageofmotherat1st2nd3rd4thand5thbirth1969to2017englandandwales</w:t>
               </w:r>
               <w:r>
                 <w:rPr>
@@ -402,7 +402,7 @@
                   <w:lang w:val="en-US"/>
                 </w:rPr>
                 <w:br/>
-                <w:t>[Accessed 01 Onward December 2019].</w:t>
+                <w:t>[Accessed 09 Dec 2019].</w:t>
               </w:r>
             </w:p>
             <w:p>
@@ -418,7 +418,7 @@
                   <w:noProof/>
                   <w:lang w:val="en-US"/>
                 </w:rPr>
-                <w:t xml:space="preserve">Walsh, A.-M., 2008. </w:t>
+                <w:t xml:space="preserve">Ritchie, H. &amp; Roser, M., 2019. </w:t>
               </w:r>
               <w:r>
                 <w:rPr>
@@ -427,7 +427,7 @@
                   <w:noProof/>
                   <w:lang w:val="en-US"/>
                 </w:rPr>
-                <w:t xml:space="preserve">Big is beautiful as experts dispel 'sumo baby' myth. </w:t>
+                <w:t xml:space="preserve">Gender Ratio. </w:t>
               </w:r>
               <w:r>
                 <w:rPr>
@@ -450,7 +450,7 @@
                   <w:u w:val="single"/>
                   <w:lang w:val="en-US"/>
                 </w:rPr>
-                <w:t>https://www.independent.ie/irish-news/big-is-beautiful-as-experts-dispel-sumo-baby-myth-26454311.html</w:t>
+                <w:t>https://ourworldindata.org/gender-ratio</w:t>
               </w:r>
               <w:r>
                 <w:rPr>
@@ -474,7 +474,7 @@
                   <w:noProof/>
                   <w:lang w:val="en-US"/>
                 </w:rPr>
-                <w:t xml:space="preserve">Walsh, A.-M., 2019. </w:t>
+                <w:t xml:space="preserve">Walsh, A.-M., 2008. </w:t>
               </w:r>
               <w:r>
                 <w:rPr>
@@ -483,7 +483,7 @@
                   <w:noProof/>
                   <w:lang w:val="en-US"/>
                 </w:rPr>
-                <w:t xml:space="preserve">Irish birth rate still high but first-time mothers are among oldest in EU. </w:t>
+                <w:t xml:space="preserve">Big is beautiful as experts dispel 'sumo baby' myth. </w:t>
               </w:r>
               <w:r>
                 <w:rPr>
@@ -506,7 +506,72 @@
                   <w:u w:val="single"/>
                   <w:lang w:val="en-US"/>
                 </w:rPr>
-                <w:t>https://www.independent.ie/irish-news/health/irish-birth-rate-still-high-but-firsttime-mothers-are-among-oldest-in-eu-37908011.html</w:t>
+                <w:t>https://www.independent.ie/irish-news/big-is-beautiful-as-experts-dispel-sumo-baby-myth-26454311.html</w:t>
+              </w:r>
+              <w:r>
+                <w:rPr>
+                  <w:noProof/>
+                  <w:lang w:val="en-US"/>
+                </w:rPr>
+                <w:br/>
+                <w:t>[Accessed 01 Onward December 2019].</w:t>
+              </w:r>
+            </w:p>
+            <w:p>
+              <w:pPr>
+                <w:pStyle w:val="Bibliography"/>
+                <w:rPr>
+                  <w:noProof/>
+                  <w:lang w:val="en-US"/>
+                </w:rPr>
+              </w:pPr>
+              <w:r>
+                <w:rPr>
+                  <w:noProof/>
+                  <w:lang w:val="en-US"/>
+                </w:rPr>
+                <w:t xml:space="preserve">Walsh, A.-M., 2019. </w:t>
+              </w:r>
+              <w:r>
+                <w:rPr>
+                  <w:i/>
+                  <w:iCs/>
+                  <w:noProof/>
+                  <w:lang w:val="en-US"/>
+                </w:rPr>
+                <w:t xml:space="preserve">Irish birth rate still high but first-time mothers are among oldest in EU. </w:t>
+              </w:r>
+              <w:r>
+                <w:rPr>
+                  <w:noProof/>
+                  <w:lang w:val="en-US"/>
+                </w:rPr>
+                <w:t xml:space="preserve">[Online] </w:t>
+              </w:r>
+              <w:r>
+                <w:rPr>
+                  <w:noProof/>
+                  <w:lang w:val="en-US"/>
+                </w:rPr>
+                <w:br/>
+                <w:t xml:space="preserve">Available at: </w:t>
+              </w:r>
+              <w:r>
+                <w:rPr>
+                  <w:noProof/>
+                  <w:u w:val="single"/>
+                  <w:lang w:val="en-US"/>
+                </w:rPr>
+                <w:t>https://www.independent.ie/irish-news/health/irish-birth-rate-still-high-but-firsttime-</w:t>
+              </w:r>
+              <w:r>
+                <w:rPr>
+                  <w:noProof/>
+                  <w:u w:val="single"/>
+                  <w:lang w:val="en-US"/>
+                </w:rPr>
+                <w:lastRenderedPageBreak/>
+                <w:t>mothers-are-among-oldest-in-eu-37908011.html</w:t>
               </w:r>
               <w:r>
                 <w:rPr>
@@ -775,6 +840,7 @@
           <w:id w:val="2037839568"/>
           <w:citation/>
         </w:sdtPr>
+        <w:sdtEndPr/>
         <w:sdtContent>
           <w:r>
             <w:fldChar w:fldCharType="begin"/>
@@ -809,6 +875,7 @@
           <w:id w:val="-704704905"/>
           <w:citation/>
         </w:sdtPr>
+        <w:sdtEndPr/>
         <w:sdtContent>
           <w:r>
             <w:fldChar w:fldCharType="begin"/>
@@ -831,14 +898,43 @@
         </w:sdtContent>
       </w:sdt>
     </w:p>
-    <w:p/>
     <w:bookmarkStart w:id="0" w:name="_GoBack"/>
+    <w:bookmarkEnd w:id="0"/>
+    <w:p>
+      <w:sdt>
+        <w:sdtPr>
+          <w:id w:val="-1885482781"/>
+          <w:citation/>
+        </w:sdtPr>
+        <w:sdtContent>
+          <w:r>
+            <w:fldChar w:fldCharType="begin"/>
+          </w:r>
+          <w:r>
+            <w:instrText xml:space="preserve"> CITATION Ass14 \l 6153 </w:instrText>
+          </w:r>
+          <w:r>
+            <w:fldChar w:fldCharType="separate"/>
+          </w:r>
+          <w:r>
+            <w:rPr>
+              <w:noProof/>
+            </w:rPr>
+            <w:t>(Association for Improvements in the Maternity Services - Ireland, 2014)</w:t>
+          </w:r>
+          <w:r>
+            <w:fldChar w:fldCharType="end"/>
+          </w:r>
+        </w:sdtContent>
+      </w:sdt>
+    </w:p>
     <w:p>
       <w:sdt>
         <w:sdtPr>
           <w:id w:val="1510567987"/>
           <w:citation/>
         </w:sdtPr>
+        <w:sdtEndPr/>
         <w:sdtContent>
           <w:r>
             <w:fldChar w:fldCharType="begin"/>
@@ -860,7 +956,6 @@
           </w:r>
         </w:sdtContent>
       </w:sdt>
-      <w:bookmarkEnd w:id="0"/>
     </w:p>
     <w:sectPr>
       <w:pgSz w:w="11906" w:h="16838"/>
@@ -1744,6 +1839,21 @@
 </file>
 
 <file path=customXml/item1.xml><?xml version="1.0" encoding="utf-8"?>
+<p:properties xmlns:p="http://schemas.microsoft.com/office/2006/metadata/properties" xmlns:xsi="http://www.w3.org/2001/XMLSchema-instance" xmlns:pc="http://schemas.microsoft.com/office/infopath/2007/PartnerControls">
+  <documentManagement/>
+</p:properties>
+</file>
+
+<file path=customXml/item2.xml><?xml version="1.0" encoding="utf-8"?>
+<?mso-contentType ?>
+<FormTemplates xmlns="http://schemas.microsoft.com/sharepoint/v3/contenttype/forms">
+  <Display>DocumentLibraryForm</Display>
+  <Edit>DocumentLibraryForm</Edit>
+  <New>DocumentLibraryForm</New>
+</FormTemplates>
+</file>
+
+<file path=customXml/item3.xml><?xml version="1.0" encoding="utf-8"?>
 <ct:contentTypeSchema xmlns:ct="http://schemas.microsoft.com/office/2006/metadata/contentType" xmlns:ma="http://schemas.microsoft.com/office/2006/metadata/properties/metaAttributes" ct:_="" ma:_="" ma:contentTypeName="Document" ma:contentTypeID="0x0101008514E67A28429D4E919A68907FF149CA" ma:contentTypeVersion="8" ma:contentTypeDescription="Create a new document." ma:contentTypeScope="" ma:versionID="cec7b5fa05765fa6b2a934bb0ea641ed">
   <xsd:schema xmlns:xsd="http://www.w3.org/2001/XMLSchema" xmlns:xs="http://www.w3.org/2001/XMLSchema" xmlns:p="http://schemas.microsoft.com/office/2006/metadata/properties" xmlns:ns3="db0ea8b3-7d0d-4eb3-87e0-71f4018cf59a" targetNamespace="http://schemas.microsoft.com/office/2006/metadata/properties" ma:root="true" ma:fieldsID="80ce1087ae9d83f0c946063ddcb4895b" ns3:_="">
     <xsd:import namespace="db0ea8b3-7d0d-4eb3-87e0-71f4018cf59a"/>
@@ -1915,21 +2025,6 @@
 </ct:contentTypeSchema>
 </file>
 
-<file path=customXml/item2.xml><?xml version="1.0" encoding="utf-8"?>
-<?mso-contentType ?>
-<FormTemplates xmlns="http://schemas.microsoft.com/sharepoint/v3/contenttype/forms">
-  <Display>DocumentLibraryForm</Display>
-  <Edit>DocumentLibraryForm</Edit>
-  <New>DocumentLibraryForm</New>
-</FormTemplates>
-</file>
-
-<file path=customXml/item3.xml><?xml version="1.0" encoding="utf-8"?>
-<p:properties xmlns:p="http://schemas.microsoft.com/office/2006/metadata/properties" xmlns:xsi="http://www.w3.org/2001/XMLSchema-instance" xmlns:pc="http://schemas.microsoft.com/office/infopath/2007/PartnerControls">
-  <documentManagement/>
-</p:properties>
-</file>
-
 <file path=customXml/item4.xml><?xml version="1.0" encoding="utf-8"?>
 <b:Sources xmlns:b="http://schemas.openxmlformats.org/officeDocument/2006/bibliography" xmlns="http://schemas.openxmlformats.org/officeDocument/2006/bibliography" SelectedStyle="\HarvardAnglia2008OfficeOnline.xsl" StyleName="Harvard - Anglia" Version="2008">
   <b:Source>
@@ -2271,12 +2366,55 @@
     </b:Author>
     <b:Month>Mar</b:Month>
     <b:Day>13</b:Day>
+    <b:RefOrder>12</b:RefOrder>
+  </b:Source>
+  <b:Source>
+    <b:Tag>Ass14</b:Tag>
+    <b:SourceType>InternetSite</b:SourceType>
+    <b:Guid>{124F728C-BA00-4D25-B93D-5C1B2A5AA17E}</b:Guid>
+    <b:Author>
+      <b:Author>
+        <b:Corporate>Association for Improvements in the Maternity Services - Ireland</b:Corporate>
+      </b:Author>
+    </b:Author>
+    <b:Title>INDUCTION OF LABOUR – IS IT RIGHT FOR YOU?</b:Title>
+    <b:Year>2014</b:Year>
+    <b:YearAccessed>2019</b:YearAccessed>
+    <b:MonthAccessed>Dec</b:MonthAccessed>
+    <b:DayAccessed>11</b:DayAccessed>
+    <b:URL>http://aimsireland.ie/induction-of-labour-is-it-right-for-you/</b:URL>
+    <b:Month>May</b:Month>
+    <b:Day>02</b:Day>
     <b:RefOrder>11</b:RefOrder>
   </b:Source>
 </b:Sources>
 </file>
 
 <file path=customXml/itemProps1.xml><?xml version="1.0" encoding="utf-8"?>
+<ds:datastoreItem xmlns:ds="http://schemas.openxmlformats.org/officeDocument/2006/customXml" ds:itemID="{DBA6384B-5A75-44D8-894B-5EEB3F7C3D4C}">
+  <ds:schemaRefs>
+    <ds:schemaRef ds:uri="http://purl.org/dc/terms/"/>
+    <ds:schemaRef ds:uri="http://schemas.microsoft.com/office/2006/documentManagement/types"/>
+    <ds:schemaRef ds:uri="db0ea8b3-7d0d-4eb3-87e0-71f4018cf59a"/>
+    <ds:schemaRef ds:uri="http://purl.org/dc/dcmitype/"/>
+    <ds:schemaRef ds:uri="http://schemas.microsoft.com/office/infopath/2007/PartnerControls"/>
+    <ds:schemaRef ds:uri="http://purl.org/dc/elements/1.1/"/>
+    <ds:schemaRef ds:uri="http://schemas.microsoft.com/office/2006/metadata/properties"/>
+    <ds:schemaRef ds:uri="http://schemas.openxmlformats.org/package/2006/metadata/core-properties"/>
+    <ds:schemaRef ds:uri="http://www.w3.org/XML/1998/namespace"/>
+  </ds:schemaRefs>
+</ds:datastoreItem>
+</file>
+
+<file path=customXml/itemProps2.xml><?xml version="1.0" encoding="utf-8"?>
+<ds:datastoreItem xmlns:ds="http://schemas.openxmlformats.org/officeDocument/2006/customXml" ds:itemID="{F6E05493-4914-4C17-8F35-D6DDF9AEE5B6}">
+  <ds:schemaRefs>
+    <ds:schemaRef ds:uri="http://schemas.microsoft.com/sharepoint/v3/contenttype/forms"/>
+  </ds:schemaRefs>
+</ds:datastoreItem>
+</file>
+
+<file path=customXml/itemProps3.xml><?xml version="1.0" encoding="utf-8"?>
 <ds:datastoreItem xmlns:ds="http://schemas.openxmlformats.org/officeDocument/2006/customXml" ds:itemID="{9959C512-B51D-4A55-96AA-F87B675F0136}">
   <ds:schemaRefs>
     <ds:schemaRef ds:uri="http://schemas.microsoft.com/office/2006/metadata/contentType"/>
@@ -2294,32 +2432,8 @@
 </ds:datastoreItem>
 </file>
 
-<file path=customXml/itemProps2.xml><?xml version="1.0" encoding="utf-8"?>
-<ds:datastoreItem xmlns:ds="http://schemas.openxmlformats.org/officeDocument/2006/customXml" ds:itemID="{F6E05493-4914-4C17-8F35-D6DDF9AEE5B6}">
-  <ds:schemaRefs>
-    <ds:schemaRef ds:uri="http://schemas.microsoft.com/sharepoint/v3/contenttype/forms"/>
-  </ds:schemaRefs>
-</ds:datastoreItem>
-</file>
-
-<file path=customXml/itemProps3.xml><?xml version="1.0" encoding="utf-8"?>
-<ds:datastoreItem xmlns:ds="http://schemas.openxmlformats.org/officeDocument/2006/customXml" ds:itemID="{DBA6384B-5A75-44D8-894B-5EEB3F7C3D4C}">
-  <ds:schemaRefs>
-    <ds:schemaRef ds:uri="http://purl.org/dc/terms/"/>
-    <ds:schemaRef ds:uri="http://schemas.openxmlformats.org/package/2006/metadata/core-properties"/>
-    <ds:schemaRef ds:uri="db0ea8b3-7d0d-4eb3-87e0-71f4018cf59a"/>
-    <ds:schemaRef ds:uri="http://purl.org/dc/dcmitype/"/>
-    <ds:schemaRef ds:uri="http://schemas.microsoft.com/office/infopath/2007/PartnerControls"/>
-    <ds:schemaRef ds:uri="http://schemas.microsoft.com/office/2006/documentManagement/types"/>
-    <ds:schemaRef ds:uri="http://schemas.microsoft.com/office/2006/metadata/properties"/>
-    <ds:schemaRef ds:uri="http://www.w3.org/XML/1998/namespace"/>
-    <ds:schemaRef ds:uri="http://purl.org/dc/elements/1.1/"/>
-  </ds:schemaRefs>
-</ds:datastoreItem>
-</file>
-
 <file path=customXml/itemProps4.xml><?xml version="1.0" encoding="utf-8"?>
-<ds:datastoreItem xmlns:ds="http://schemas.openxmlformats.org/officeDocument/2006/customXml" ds:itemID="{D92122F6-A077-4A48-87EC-E317D80205C9}">
+<ds:datastoreItem xmlns:ds="http://schemas.openxmlformats.org/officeDocument/2006/customXml" ds:itemID="{BB85778B-B19C-4E1C-A475-86973283C587}">
   <ds:schemaRefs>
     <ds:schemaRef ds:uri="http://schemas.openxmlformats.org/officeDocument/2006/bibliography"/>
   </ds:schemaRefs>

</xml_diff>

<commit_message>
Completion of Project for Module Programming & Scripting for Data Analysis 2019
</commit_message>
<xml_diff>
--- a/Resources/References_Word.docx
+++ b/Resources/References_Word.docx
@@ -596,367 +596,8 @@
         </w:sdt>
       </w:sdtContent>
     </w:sdt>
-    <w:p>
-      <w:sdt>
-        <w:sdtPr>
-          <w:id w:val="-1525022893"/>
-          <w:citation/>
-        </w:sdtPr>
-        <w:sdtEndPr/>
-        <w:sdtContent>
-          <w:r>
-            <w:fldChar w:fldCharType="begin"/>
-          </w:r>
-          <w:r>
-            <w:instrText xml:space="preserve"> CITATION Cenwn \l 6153 </w:instrText>
-          </w:r>
-          <w:r>
-            <w:fldChar w:fldCharType="separate"/>
-          </w:r>
-          <w:r>
-            <w:rPr>
-              <w:noProof/>
-            </w:rPr>
-            <w:t xml:space="preserve"> </w:t>
-          </w:r>
-          <w:r>
-            <w:rPr>
-              <w:noProof/>
-            </w:rPr>
-            <w:t>(Central Statistics Office Ireland, Unknown)</w:t>
-          </w:r>
-          <w:r>
-            <w:fldChar w:fldCharType="end"/>
-          </w:r>
-        </w:sdtContent>
-      </w:sdt>
-    </w:p>
-    <w:p>
-      <w:sdt>
-        <w:sdtPr>
-          <w:id w:val="10117624"/>
-          <w:citation/>
-        </w:sdtPr>
-        <w:sdtEndPr/>
-        <w:sdtContent>
-          <w:r>
-            <w:fldChar w:fldCharType="begin"/>
-          </w:r>
-          <w:r>
-            <w:instrText xml:space="preserve"> CITATION Cha19 \l 6153 </w:instrText>
-          </w:r>
-          <w:r>
-            <w:fldChar w:fldCharType="separate"/>
-          </w:r>
-          <w:r>
-            <w:rPr>
-              <w:noProof/>
-            </w:rPr>
-            <w:t>(Chao, et al., 2019)</w:t>
-          </w:r>
-          <w:r>
-            <w:fldChar w:fldCharType="end"/>
-          </w:r>
-        </w:sdtContent>
-      </w:sdt>
-    </w:p>
-    <w:p>
-      <w:sdt>
-        <w:sdtPr>
-          <w:id w:val="-1036201291"/>
-          <w:citation/>
-        </w:sdtPr>
-        <w:sdtEndPr/>
-        <w:sdtContent>
-          <w:r>
-            <w:fldChar w:fldCharType="begin"/>
-          </w:r>
-          <w:r>
-            <w:instrText xml:space="preserve"> CITATION Cha10 \l 6153 </w:instrText>
-          </w:r>
-          <w:r>
-            <w:fldChar w:fldCharType="separate"/>
-          </w:r>
-          <w:r>
-            <w:rPr>
-              <w:noProof/>
-            </w:rPr>
-            <w:t>(Charnigo, et al., 2010)</w:t>
-          </w:r>
-          <w:r>
-            <w:fldChar w:fldCharType="end"/>
-          </w:r>
-        </w:sdtContent>
-      </w:sdt>
-    </w:p>
-    <w:p>
-      <w:sdt>
-        <w:sdtPr>
-          <w:id w:val="889155351"/>
-          <w:citation/>
-        </w:sdtPr>
-        <w:sdtEndPr/>
-        <w:sdtContent>
-          <w:r>
-            <w:fldChar w:fldCharType="begin"/>
-          </w:r>
-          <w:r>
-            <w:instrText xml:space="preserve"> CITATION Jan07 \l 6153 </w:instrText>
-          </w:r>
-          <w:r>
-            <w:fldChar w:fldCharType="separate"/>
-          </w:r>
-          <w:r>
-            <w:rPr>
-              <w:noProof/>
-            </w:rPr>
-            <w:t>(Janssen, et al., 2007)</w:t>
-          </w:r>
-          <w:r>
-            <w:fldChar w:fldCharType="end"/>
-          </w:r>
-        </w:sdtContent>
-      </w:sdt>
-    </w:p>
-    <w:p>
-      <w:sdt>
-        <w:sdtPr>
-          <w:id w:val="1182317836"/>
-          <w:citation/>
-        </w:sdtPr>
-        <w:sdtEndPr/>
-        <w:sdtContent>
-          <w:r>
-            <w:fldChar w:fldCharType="begin"/>
-          </w:r>
-          <w:r>
-            <w:instrText xml:space="preserve"> CITATION Juk13 \l 6153 </w:instrText>
-          </w:r>
-          <w:r>
-            <w:fldChar w:fldCharType="separate"/>
-          </w:r>
-          <w:r>
-            <w:rPr>
-              <w:noProof/>
-            </w:rPr>
-            <w:t>(Jukic, et al., 2013)</w:t>
-          </w:r>
-          <w:r>
-            <w:fldChar w:fldCharType="end"/>
-          </w:r>
-        </w:sdtContent>
-      </w:sdt>
-    </w:p>
-    <w:p>
-      <w:sdt>
-        <w:sdtPr>
-          <w:id w:val="-800229867"/>
-          <w:citation/>
-        </w:sdtPr>
-        <w:sdtEndPr/>
-        <w:sdtContent>
-          <w:r>
-            <w:fldChar w:fldCharType="begin"/>
-          </w:r>
-          <w:r>
-            <w:instrText xml:space="preserve"> CITATION Rit19 \l 6153 </w:instrText>
-          </w:r>
-          <w:r>
-            <w:fldChar w:fldCharType="separate"/>
-          </w:r>
-          <w:r>
-            <w:rPr>
-              <w:noProof/>
-            </w:rPr>
-            <w:t>(Ritchie &amp; Roser, 2019)</w:t>
-          </w:r>
-          <w:r>
-            <w:fldChar w:fldCharType="end"/>
-          </w:r>
-        </w:sdtContent>
-      </w:sdt>
-    </w:p>
-    <w:p>
-      <w:sdt>
-        <w:sdtPr>
-          <w:id w:val="-390271706"/>
-          <w:citation/>
-        </w:sdtPr>
-        <w:sdtEndPr/>
-        <w:sdtContent>
-          <w:r>
-            <w:fldChar w:fldCharType="begin"/>
-          </w:r>
-          <w:r>
-            <w:instrText xml:space="preserve"> CITATION Wal08 \l 6153 </w:instrText>
-          </w:r>
-          <w:r>
-            <w:fldChar w:fldCharType="separate"/>
-          </w:r>
-          <w:r>
-            <w:rPr>
-              <w:noProof/>
-            </w:rPr>
-            <w:t>(Walsh, 2008)</w:t>
-          </w:r>
-          <w:r>
-            <w:fldChar w:fldCharType="end"/>
-          </w:r>
-        </w:sdtContent>
-      </w:sdt>
-    </w:p>
-    <w:p>
-      <w:sdt>
-        <w:sdtPr>
-          <w:id w:val="-1853568710"/>
-          <w:citation/>
-        </w:sdtPr>
-        <w:sdtEndPr/>
-        <w:sdtContent>
-          <w:r>
-            <w:fldChar w:fldCharType="begin"/>
-          </w:r>
-          <w:r>
-            <w:instrText xml:space="preserve"> CITATION Nas13 \l 6153 </w:instrText>
-          </w:r>
-          <w:r>
-            <w:fldChar w:fldCharType="separate"/>
-          </w:r>
-          <w:r>
-            <w:rPr>
-              <w:noProof/>
-            </w:rPr>
-            <w:t>(Nassar, et al., 2013)</w:t>
-          </w:r>
-          <w:r>
-            <w:fldChar w:fldCharType="end"/>
-          </w:r>
-        </w:sdtContent>
-      </w:sdt>
-    </w:p>
-    <w:p>
-      <w:sdt>
-        <w:sdtPr>
-          <w:id w:val="2037839568"/>
-          <w:citation/>
-        </w:sdtPr>
-        <w:sdtEndPr/>
-        <w:sdtContent>
-          <w:r>
-            <w:fldChar w:fldCharType="begin"/>
-          </w:r>
-          <w:r>
-            <w:instrText xml:space="preserve"> CITATION Off19 \l 6153 </w:instrText>
-          </w:r>
-          <w:r>
-            <w:fldChar w:fldCharType="separate"/>
-          </w:r>
-          <w:r>
-            <w:rPr>
-              <w:noProof/>
-            </w:rPr>
-            <w:t xml:space="preserve"> </w:t>
-          </w:r>
-          <w:r>
-            <w:rPr>
-              <w:noProof/>
-            </w:rPr>
-            <w:t>(Office for National Statistics UK, 2019)</w:t>
-          </w:r>
-          <w:r>
-            <w:fldChar w:fldCharType="end"/>
-          </w:r>
-        </w:sdtContent>
-      </w:sdt>
-    </w:p>
-    <w:p>
-      <w:sdt>
-        <w:sdtPr>
-          <w:id w:val="-704704905"/>
-          <w:citation/>
-        </w:sdtPr>
-        <w:sdtEndPr/>
-        <w:sdtContent>
-          <w:r>
-            <w:fldChar w:fldCharType="begin"/>
-          </w:r>
-          <w:r>
-            <w:instrText xml:space="preserve"> CITATION Off191 \l 6153 </w:instrText>
-          </w:r>
-          <w:r>
-            <w:fldChar w:fldCharType="separate"/>
-          </w:r>
-          <w:r>
-            <w:rPr>
-              <w:noProof/>
-            </w:rPr>
-            <w:t>(Office for National Statistics UK, 2019)</w:t>
-          </w:r>
-          <w:r>
-            <w:fldChar w:fldCharType="end"/>
-          </w:r>
-        </w:sdtContent>
-      </w:sdt>
-    </w:p>
-    <w:bookmarkStart w:id="0" w:name="_GoBack"/>
-    <w:bookmarkEnd w:id="0"/>
-    <w:p>
-      <w:sdt>
-        <w:sdtPr>
-          <w:id w:val="-1885482781"/>
-          <w:citation/>
-        </w:sdtPr>
-        <w:sdtContent>
-          <w:r>
-            <w:fldChar w:fldCharType="begin"/>
-          </w:r>
-          <w:r>
-            <w:instrText xml:space="preserve"> CITATION Ass14 \l 6153 </w:instrText>
-          </w:r>
-          <w:r>
-            <w:fldChar w:fldCharType="separate"/>
-          </w:r>
-          <w:r>
-            <w:rPr>
-              <w:noProof/>
-            </w:rPr>
-            <w:t>(Association for Improvements in the Maternity Services - Ireland, 2014)</w:t>
-          </w:r>
-          <w:r>
-            <w:fldChar w:fldCharType="end"/>
-          </w:r>
-        </w:sdtContent>
-      </w:sdt>
-    </w:p>
-    <w:p>
-      <w:sdt>
-        <w:sdtPr>
-          <w:id w:val="1510567987"/>
-          <w:citation/>
-        </w:sdtPr>
-        <w:sdtEndPr/>
-        <w:sdtContent>
-          <w:r>
-            <w:fldChar w:fldCharType="begin"/>
-          </w:r>
-          <w:r>
-            <w:instrText xml:space="preserve"> CITATION Wal19 \l 6153 </w:instrText>
-          </w:r>
-          <w:r>
-            <w:fldChar w:fldCharType="separate"/>
-          </w:r>
-          <w:r>
-            <w:rPr>
-              <w:noProof/>
-            </w:rPr>
-            <w:t>(Walsh, 2019)</w:t>
-          </w:r>
-          <w:r>
-            <w:fldChar w:fldCharType="end"/>
-          </w:r>
-        </w:sdtContent>
-      </w:sdt>
-    </w:p>
+    <w:bookmarkStart w:id="0" w:name="_GoBack" w:displacedByCustomXml="prev"/>
+    <w:bookmarkEnd w:id="0" w:displacedByCustomXml="prev"/>
     <w:sectPr>
       <w:pgSz w:w="11906" w:h="16838"/>
       <w:pgMar w:top="1440" w:right="1440" w:bottom="1440" w:left="1440" w:header="708" w:footer="708" w:gutter="0"/>
@@ -2393,15 +2034,15 @@
 <file path=customXml/itemProps1.xml><?xml version="1.0" encoding="utf-8"?>
 <ds:datastoreItem xmlns:ds="http://schemas.openxmlformats.org/officeDocument/2006/customXml" ds:itemID="{DBA6384B-5A75-44D8-894B-5EEB3F7C3D4C}">
   <ds:schemaRefs>
-    <ds:schemaRef ds:uri="http://purl.org/dc/terms/"/>
+    <ds:schemaRef ds:uri="http://schemas.microsoft.com/office/2006/metadata/properties"/>
     <ds:schemaRef ds:uri="http://schemas.microsoft.com/office/2006/documentManagement/types"/>
+    <ds:schemaRef ds:uri="http://schemas.openxmlformats.org/package/2006/metadata/core-properties"/>
     <ds:schemaRef ds:uri="db0ea8b3-7d0d-4eb3-87e0-71f4018cf59a"/>
     <ds:schemaRef ds:uri="http://purl.org/dc/dcmitype/"/>
     <ds:schemaRef ds:uri="http://schemas.microsoft.com/office/infopath/2007/PartnerControls"/>
     <ds:schemaRef ds:uri="http://purl.org/dc/elements/1.1/"/>
-    <ds:schemaRef ds:uri="http://schemas.microsoft.com/office/2006/metadata/properties"/>
-    <ds:schemaRef ds:uri="http://schemas.openxmlformats.org/package/2006/metadata/core-properties"/>
     <ds:schemaRef ds:uri="http://www.w3.org/XML/1998/namespace"/>
+    <ds:schemaRef ds:uri="http://purl.org/dc/terms/"/>
   </ds:schemaRefs>
 </ds:datastoreItem>
 </file>
@@ -2433,7 +2074,7 @@
 </file>
 
 <file path=customXml/itemProps4.xml><?xml version="1.0" encoding="utf-8"?>
-<ds:datastoreItem xmlns:ds="http://schemas.openxmlformats.org/officeDocument/2006/customXml" ds:itemID="{BB85778B-B19C-4E1C-A475-86973283C587}">
+<ds:datastoreItem xmlns:ds="http://schemas.openxmlformats.org/officeDocument/2006/customXml" ds:itemID="{FCADF00B-75A8-4859-B464-2CDF02728575}">
   <ds:schemaRefs>
     <ds:schemaRef ds:uri="http://schemas.openxmlformats.org/officeDocument/2006/bibliography"/>
   </ds:schemaRefs>

</xml_diff>